<commit_message>
O lado ruim das maquinas virtuais
</commit_message>
<xml_diff>
--- a/01 - Introducao aos Conteineres/02 - O lado ruim das maquinas virtuais.docx
+++ b/01 - Introducao aos Conteineres/02 - O lado ruim das maquinas virtuais.docx
@@ -5,8 +5,20 @@
     <w:p>
       <w:pPr>
         <w:jc w:val="center"/>
-      </w:pPr>
-      <w:r>
+        <w:rPr>
+          <w:b/>
+          <w:bCs/>
+          <w:sz w:val="28"/>
+          <w:szCs w:val="28"/>
+        </w:rPr>
+      </w:pPr>
+      <w:r>
+        <w:rPr>
+          <w:b/>
+          <w:bCs/>
+          <w:sz w:val="28"/>
+          <w:szCs w:val="28"/>
+        </w:rPr>
         <w:t>O Lado Ruim das Maquinas Virtuais</w:t>
       </w:r>
     </w:p>
@@ -417,6 +429,7 @@
       <w:r>
         <w:rPr>
           <w:rFonts w:ascii="inherit" w:eastAsia="Times New Roman" w:hAnsi="inherit" w:cs="Segoe UI"/>
+          <w:noProof/>
           <w:color w:val="232629"/>
           <w:sz w:val="23"/>
           <w:szCs w:val="23"/>
@@ -476,6 +489,7 @@
       <w:r>
         <w:rPr>
           <w:rFonts w:ascii="inherit" w:eastAsia="Times New Roman" w:hAnsi="inherit" w:cs="Segoe UI"/>
+          <w:noProof/>
           <w:color w:val="232629"/>
           <w:sz w:val="23"/>
           <w:szCs w:val="23"/>

</xml_diff>